<commit_message>
Technical Design Document updates
</commit_message>
<xml_diff>
--- a/Documentation/Draft/Technical Design Document/TechnicalDesignDocument - Reece Howe.docx
+++ b/Documentation/Draft/Technical Design Document/TechnicalDesignDocument - Reece Howe.docx
@@ -2750,107 +2750,69 @@
       <w:bookmarkEnd w:id="3"/>
     </w:p>
     <w:p>
-      <w:pPr>
-        <w:rPr>
-          <w:color w:val="FF0000"/>
-        </w:rPr>
-      </w:pPr>
-      <w:r>
-        <w:rPr>
-          <w:color w:val="FF0000"/>
-        </w:rPr>
-        <w:t>The document outlines the technical requirements of this project, as well as the process involved for development of this project, from a technical standpoint.</w:t>
-      </w:r>
-    </w:p>
-    <w:p>
-      <w:pPr>
-        <w:rPr>
-          <w:color w:val="FF0000"/>
-        </w:rPr>
-      </w:pPr>
-      <w:r>
-        <w:rPr>
-          <w:color w:val="FF0000"/>
-        </w:rPr>
-        <w:t>The Project Pitch</w:t>
-      </w:r>
-    </w:p>
-    <w:p>
-      <w:pPr>
-        <w:rPr>
-          <w:color w:val="FF0000"/>
-        </w:rPr>
-      </w:pPr>
-      <w:r>
-        <w:rPr>
-          <w:color w:val="FF0000"/>
-        </w:rPr>
-        <w:t>Two Headed Ogre</w:t>
-      </w:r>
-    </w:p>
-    <w:p>
-      <w:pPr>
-        <w:rPr>
-          <w:color w:val="FF0000"/>
-        </w:rPr>
-      </w:pPr>
-      <w:r>
-        <w:rPr>
-          <w:color w:val="FF0000"/>
-        </w:rPr>
-        <w:t>2 player shared control of a player character.</w:t>
-      </w:r>
-    </w:p>
-    <w:p>
-      <w:pPr>
-        <w:rPr>
-          <w:color w:val="FF0000"/>
-        </w:rPr>
-      </w:pPr>
-      <w:r>
-        <w:rPr>
-          <w:color w:val="FF0000"/>
-        </w:rPr>
-        <w:t>Movement: both players are able to move the character</w:t>
-      </w:r>
-    </w:p>
-    <w:p>
-      <w:pPr>
-        <w:rPr>
-          <w:color w:val="FF0000"/>
-        </w:rPr>
-      </w:pPr>
-      <w:r>
-        <w:rPr>
-          <w:color w:val="FF0000"/>
-        </w:rPr>
-        <w:t>Combat: melee and magic</w:t>
-      </w:r>
-    </w:p>
-    <w:p>
-      <w:pPr>
-        <w:rPr>
-          <w:color w:val="FF0000"/>
-        </w:rPr>
-      </w:pPr>
-      <w:r>
-        <w:rPr>
-          <w:color w:val="FF0000"/>
-        </w:rPr>
-        <w:t>Goals: defeat enemies</w:t>
-      </w:r>
-    </w:p>
-    <w:p>
-      <w:pPr>
-        <w:rPr>
-          <w:color w:val="FF0000"/>
-        </w:rPr>
-      </w:pPr>
-      <w:r>
-        <w:rPr>
-          <w:color w:val="FF0000"/>
-        </w:rPr>
-        <w:t>Story Goals: complete objectives.</w:t>
+      <w:r>
+        <w:t>“Shepherd your Undead Horde!”</w:t>
+      </w:r>
+    </w:p>
+    <w:p>
+      <w:r>
+        <w:t>Horde is an I</w:t>
+      </w:r>
+      <w:r>
+        <w:t>so</w:t>
+      </w:r>
+      <w:r>
+        <w:t>m</w:t>
+      </w:r>
+      <w:r>
+        <w:t>etric</w:t>
+      </w:r>
+      <w:r>
+        <w:t xml:space="preserve"> strategy game for mobile phones. </w:t>
+      </w:r>
+    </w:p>
+    <w:p>
+      <w:r>
+        <w:t xml:space="preserve">The player </w:t>
+      </w:r>
+      <w:r>
+        <w:t xml:space="preserve">swipes across the horde shepherding them toward their goals. Attack the living, grow your horde, and defeat the strongholds, escape the quarantine. </w:t>
+      </w:r>
+    </w:p>
+    <w:p>
+      <w:r>
+        <w:t>As your horde spreads through the city humans will created defenses and attempt to take out your horde.</w:t>
+      </w:r>
+      <w:r>
+        <w:t xml:space="preserve"> Devour the fallen to recover horde health, take care not to pick the bones cleans otherwise the fallen will not rise again.</w:t>
+      </w:r>
+    </w:p>
+    <w:p>
+      <w:r>
+        <w:t xml:space="preserve">The zombie virus has </w:t>
+      </w:r>
+      <w:r>
+        <w:t>varying effects on its hosts.</w:t>
+      </w:r>
+      <w:r>
+        <w:t xml:space="preserve"> </w:t>
+      </w:r>
+      <w:r>
+        <w:t>Y</w:t>
+      </w:r>
+      <w:r>
+        <w:t xml:space="preserve">ou may find zombies with a variety of abilities to help you on your way. </w:t>
+      </w:r>
+    </w:p>
+    <w:p/>
+    <w:p>
+      <w:r>
+        <w:t>The goal of this prototype if to produce a Quarantine Zone with seven Territories (Levels).</w:t>
+      </w:r>
+    </w:p>
+    <w:p>
+      <w:r>
+        <w:t>Stretch Goals Include; a tutorial level, zombie bar, research facility, control center, and 3d interactive menu.</w:t>
       </w:r>
     </w:p>
     <w:p/>
@@ -7623,19 +7585,7 @@
           <w:rPr>
             <w:rStyle w:val="Hyperlink"/>
           </w:rPr>
-          <w:t>http://devma</w:t>
-        </w:r>
-        <w:r>
-          <w:rPr>
-            <w:rStyle w:val="Hyperlink"/>
-          </w:rPr>
-          <w:t>g</w:t>
-        </w:r>
-        <w:r>
-          <w:rPr>
-            <w:rStyle w:val="Hyperlink"/>
-          </w:rPr>
-          <w:t>.org.za/2012/07/12/50-tips-for-working-with-unity-best-practices/</w:t>
+          <w:t>http://devmag.org.za/2012/07/12/50-tips-for-working-with-unity-best-practices/</w:t>
         </w:r>
       </w:hyperlink>
     </w:p>
@@ -8339,9 +8289,7 @@
         </w:rPr>
         <w:t xml:space="preserve"> *Drops Mic*</w:t>
       </w:r>
-      <w:bookmarkStart w:id="38" w:name="_GoBack"/>
-    </w:p>
-    <w:bookmarkEnd w:id="38"/>
+    </w:p>
     <w:p/>
     <w:p>
       <w:r>
@@ -8428,6 +8376,47 @@
       </w:r>
     </w:p>
     <w:p/>
+    <w:p>
+      <w:r>
+        <w:br w:type="page"/>
+      </w:r>
+    </w:p>
+    <w:p>
+      <w:r>
+        <w:lastRenderedPageBreak/>
+        <w:t>Appendix A: Introductory Tutorial Level – “Escape the science Facility”</w:t>
+      </w:r>
+    </w:p>
+    <w:p>
+      <w:r>
+        <w:t>Control a newly reanimated zombie</w:t>
+      </w:r>
+      <w:r>
+        <w:t>. Infect scientists, workers, and guards growing your horde. Gather enough zombie to take over the facility and break free of</w:t>
+      </w:r>
+      <w:r>
+        <w:t xml:space="preserve"> </w:t>
+      </w:r>
+      <w:r>
+        <w:t>a</w:t>
+      </w:r>
+      <w:r>
+        <w:t xml:space="preserve"> government lab</w:t>
+      </w:r>
+      <w:r>
+        <w:t>,</w:t>
+      </w:r>
+      <w:r>
+        <w:t xml:space="preserve"> kicking off the apocalypse.</w:t>
+      </w:r>
+    </w:p>
+    <w:p>
+      <w:r>
+        <w:t>This would be a mini game that introduces the player to the mechanics of the game.</w:t>
+      </w:r>
+      <w:bookmarkStart w:id="38" w:name="_GoBack"/>
+      <w:bookmarkEnd w:id="38"/>
+    </w:p>
     <w:sectPr>
       <w:pgSz w:w="12240" w:h="15840"/>
       <w:pgMar w:top="1440" w:right="1440" w:bottom="1440" w:left="1440" w:header="720" w:footer="720" w:gutter="0"/>
@@ -9587,7 +9576,7 @@
 </file>
 
 <file path=customXml/itemProps1.xml><?xml version="1.0" encoding="utf-8"?>
-<ds:datastoreItem xmlns:ds="http://schemas.openxmlformats.org/officeDocument/2006/customXml" ds:itemID="{46D45721-7242-4B93-9A67-C10B9B31305A}">
+<ds:datastoreItem xmlns:ds="http://schemas.openxmlformats.org/officeDocument/2006/customXml" ds:itemID="{519D2097-85DE-4CF7-A3C7-57DE7AADE4DE}">
   <ds:schemaRefs>
     <ds:schemaRef ds:uri="http://schemas.openxmlformats.org/officeDocument/2006/bibliography"/>
   </ds:schemaRefs>

</xml_diff>